<commit_message>
e' stato modificato il primo caso d'uso
</commit_message>
<xml_diff>
--- a/resources/Analisi funzionale.docx
+++ b/resources/Analisi funzionale.docx
@@ -461,17 +461,7 @@
           <w:sz w:val="28"/>
           <w:szCs w:val="28"/>
         </w:rPr>
-        <w:t xml:space="preserve">arma bianca: carica, </w:t>
-      </w:r>
-      <w:r>
-        <w:rPr>
-          <w:rFonts w:ascii="Arial" w:hAnsi="Arial"/>
-          <w:b w:val="false"/>
-          <w:bCs w:val="false"/>
-          <w:sz w:val="28"/>
-          <w:szCs w:val="28"/>
-        </w:rPr>
-        <w:t>concentrazione, schivata</w:t>
+        <w:t>arma bianca: carica, concentrazione, schivata</w:t>
       </w:r>
     </w:p>
     <w:p>
@@ -714,7 +704,17 @@
           <w:sz w:val="28"/>
           <w:szCs w:val="28"/>
         </w:rPr>
-        <w:t>Caso d’uso 1: c (create) ossia creazione del database</w:t>
+        <w:t xml:space="preserve">Caso d’uso 1: c (create) ossia creazione del database </w:t>
+      </w:r>
+      <w:r>
+        <w:rPr>
+          <w:rFonts w:ascii="Arial" w:hAnsi="Arial"/>
+          <w:b w:val="false"/>
+          <w:bCs w:val="false"/>
+          <w:sz w:val="28"/>
+          <w:szCs w:val="28"/>
+        </w:rPr>
+        <w:t>con alcune tabelle già pre-popolate.</w:t>
       </w:r>
     </w:p>
     <w:p>
@@ -1012,30 +1012,6 @@
           <w:szCs w:val="28"/>
         </w:rPr>
         <w:t>Caso d’uso 4: d (delete) ,ossia eliminare il database</w:t>
-      </w:r>
-    </w:p>
-    <w:p>
-      <w:pPr>
-        <w:pStyle w:val="Normal"/>
-        <w:bidi w:val="0"/>
-        <w:jc w:val="left"/>
-        <w:rPr>
-          <w:rFonts w:ascii="Arial" w:hAnsi="Arial"/>
-          <w:b w:val="false"/>
-          <w:b w:val="false"/>
-          <w:bCs w:val="false"/>
-          <w:sz w:val="28"/>
-          <w:szCs w:val="28"/>
-        </w:rPr>
-      </w:pPr>
-      <w:r>
-        <w:rPr>
-          <w:rFonts w:ascii="Arial" w:hAnsi="Arial"/>
-          <w:b w:val="false"/>
-          <w:bCs w:val="false"/>
-          <w:sz w:val="28"/>
-          <w:szCs w:val="28"/>
-        </w:rPr>
       </w:r>
     </w:p>
     <w:p>
@@ -1242,6 +1218,29 @@
         <w:pStyle w:val="Normal"/>
         <w:numPr>
           <w:ilvl w:val="0"/>
+          <w:numId w:val="0"/>
+        </w:numPr>
+        <w:bidi w:val="0"/>
+        <w:ind w:left="1080" w:hanging="0"/>
+        <w:jc w:val="left"/>
+        <w:rPr>
+          <w:rFonts w:ascii="Arial" w:hAnsi="Arial"/>
+          <w:b w:val="false"/>
+          <w:b w:val="false"/>
+          <w:bCs w:val="false"/>
+          <w:sz w:val="28"/>
+          <w:szCs w:val="28"/>
+        </w:rPr>
+      </w:pPr>
+      <w:r>
+        <w:rPr/>
+      </w:r>
+    </w:p>
+    <w:p>
+      <w:pPr>
+        <w:pStyle w:val="Normal"/>
+        <w:numPr>
+          <w:ilvl w:val="0"/>
           <w:numId w:val="3"/>
         </w:numPr>
         <w:bidi w:val="0"/>
@@ -1408,7 +1407,7 @@
           <w:sz w:val="28"/>
           <w:szCs w:val="28"/>
         </w:rPr>
-        <w:t>elementale</w:t>
+        <w:t>fisico</w:t>
       </w:r>
     </w:p>
     <w:p>
@@ -1437,7 +1436,7 @@
           <w:sz w:val="28"/>
           <w:szCs w:val="28"/>
         </w:rPr>
-        <w:t>contundente / elementale</w:t>
+        <w:t>elementale</w:t>
       </w:r>
     </w:p>
     <w:p>
@@ -1466,118 +1465,7 @@
           <w:sz w:val="28"/>
           <w:szCs w:val="28"/>
         </w:rPr>
-        <w:t>taglio / elementale</w:t>
-      </w:r>
-    </w:p>
-    <w:p>
-      <w:pPr>
-        <w:pStyle w:val="Normal"/>
-        <w:numPr>
-          <w:ilvl w:val="0"/>
-          <w:numId w:val="0"/>
-        </w:numPr>
-        <w:bidi w:val="0"/>
-        <w:ind w:left="720" w:hanging="0"/>
-        <w:jc w:val="left"/>
-        <w:rPr>
-          <w:rFonts w:ascii="Arial" w:hAnsi="Arial"/>
-          <w:b w:val="false"/>
-          <w:b w:val="false"/>
-          <w:bCs w:val="false"/>
-          <w:sz w:val="28"/>
-          <w:szCs w:val="28"/>
-        </w:rPr>
-      </w:pPr>
-      <w:r>
-        <w:rPr>
-          <w:rFonts w:ascii="Arial" w:hAnsi="Arial"/>
-          <w:b w:val="false"/>
-          <w:bCs w:val="false"/>
-          <w:sz w:val="28"/>
-          <w:szCs w:val="28"/>
-        </w:rPr>
-      </w:r>
-    </w:p>
-    <w:p>
-      <w:pPr>
-        <w:pStyle w:val="Normal"/>
-        <w:numPr>
-          <w:ilvl w:val="0"/>
-          <w:numId w:val="3"/>
-        </w:numPr>
-        <w:bidi w:val="0"/>
-        <w:jc w:val="left"/>
-        <w:rPr>
-          <w:rFonts w:ascii="Arial" w:hAnsi="Arial"/>
-          <w:b w:val="false"/>
-          <w:b w:val="false"/>
-          <w:bCs w:val="false"/>
-          <w:sz w:val="28"/>
-          <w:szCs w:val="28"/>
-        </w:rPr>
-      </w:pPr>
-      <w:r>
-        <w:rPr>
-          <w:rFonts w:ascii="Arial" w:hAnsi="Arial"/>
-          <w:b w:val="false"/>
-          <w:bCs w:val="false"/>
-          <w:sz w:val="28"/>
-          <w:szCs w:val="28"/>
-        </w:rPr>
-        <w:t>stabilità: valore che rappresenta la capacità di non perdere l’equilibro in seguito ad un colpo.</w:t>
-      </w:r>
-    </w:p>
-    <w:p>
-      <w:pPr>
-        <w:pStyle w:val="Normal"/>
-        <w:bidi w:val="0"/>
-        <w:jc w:val="left"/>
-        <w:rPr>
-          <w:rFonts w:ascii="Arial" w:hAnsi="Arial"/>
-          <w:b w:val="false"/>
-          <w:b w:val="false"/>
-          <w:bCs w:val="false"/>
-          <w:sz w:val="28"/>
-          <w:szCs w:val="28"/>
-        </w:rPr>
-      </w:pPr>
-      <w:r>
-        <w:rPr>
-          <w:rFonts w:ascii="Arial" w:hAnsi="Arial"/>
-          <w:b w:val="false"/>
-          <w:bCs w:val="false"/>
-          <w:sz w:val="28"/>
-          <w:szCs w:val="28"/>
-        </w:rPr>
-      </w:r>
-    </w:p>
-    <w:p>
-      <w:pPr>
-        <w:pStyle w:val="Normal"/>
-        <w:numPr>
-          <w:ilvl w:val="0"/>
-          <w:numId w:val="3"/>
-        </w:numPr>
-        <w:bidi w:val="0"/>
-        <w:jc w:val="left"/>
-        <w:rPr>
-          <w:rFonts w:ascii="Arial" w:hAnsi="Arial"/>
-          <w:b w:val="false"/>
-          <w:b w:val="false"/>
-          <w:bCs w:val="false"/>
-          <w:sz w:val="28"/>
-          <w:szCs w:val="28"/>
-        </w:rPr>
-      </w:pPr>
-      <w:r>
-        <w:rPr>
-          <w:rFonts w:ascii="Arial" w:hAnsi="Arial"/>
-          <w:b w:val="false"/>
-          <w:bCs w:val="false"/>
-          <w:sz w:val="28"/>
-          <w:szCs w:val="28"/>
-        </w:rPr>
-        <w:t>tipo_munizione:rappresenta il tipo di munizione che l’arma può sparare, diviso in queste macro categorie:</w:t>
+        <w:t>contundente / elementale</w:t>
       </w:r>
     </w:p>
     <w:p>
@@ -1606,7 +1494,118 @@
           <w:sz w:val="28"/>
           <w:szCs w:val="28"/>
         </w:rPr>
-        <w:t>dardo</w:t>
+        <w:t>taglio / elementale</w:t>
+      </w:r>
+    </w:p>
+    <w:p>
+      <w:pPr>
+        <w:pStyle w:val="Normal"/>
+        <w:numPr>
+          <w:ilvl w:val="0"/>
+          <w:numId w:val="0"/>
+        </w:numPr>
+        <w:bidi w:val="0"/>
+        <w:ind w:left="720" w:hanging="0"/>
+        <w:jc w:val="left"/>
+        <w:rPr>
+          <w:rFonts w:ascii="Arial" w:hAnsi="Arial"/>
+          <w:b w:val="false"/>
+          <w:b w:val="false"/>
+          <w:bCs w:val="false"/>
+          <w:sz w:val="28"/>
+          <w:szCs w:val="28"/>
+        </w:rPr>
+      </w:pPr>
+      <w:r>
+        <w:rPr>
+          <w:rFonts w:ascii="Arial" w:hAnsi="Arial"/>
+          <w:b w:val="false"/>
+          <w:bCs w:val="false"/>
+          <w:sz w:val="28"/>
+          <w:szCs w:val="28"/>
+        </w:rPr>
+      </w:r>
+    </w:p>
+    <w:p>
+      <w:pPr>
+        <w:pStyle w:val="Normal"/>
+        <w:numPr>
+          <w:ilvl w:val="0"/>
+          <w:numId w:val="3"/>
+        </w:numPr>
+        <w:bidi w:val="0"/>
+        <w:jc w:val="left"/>
+        <w:rPr>
+          <w:rFonts w:ascii="Arial" w:hAnsi="Arial"/>
+          <w:b w:val="false"/>
+          <w:b w:val="false"/>
+          <w:bCs w:val="false"/>
+          <w:sz w:val="28"/>
+          <w:szCs w:val="28"/>
+        </w:rPr>
+      </w:pPr>
+      <w:r>
+        <w:rPr>
+          <w:rFonts w:ascii="Arial" w:hAnsi="Arial"/>
+          <w:b w:val="false"/>
+          <w:bCs w:val="false"/>
+          <w:sz w:val="28"/>
+          <w:szCs w:val="28"/>
+        </w:rPr>
+        <w:t>stabilità: valore che rappresenta la capacità di non perdere l’equilibro in seguito ad un colpo.</w:t>
+      </w:r>
+    </w:p>
+    <w:p>
+      <w:pPr>
+        <w:pStyle w:val="Normal"/>
+        <w:bidi w:val="0"/>
+        <w:jc w:val="left"/>
+        <w:rPr>
+          <w:rFonts w:ascii="Arial" w:hAnsi="Arial"/>
+          <w:b w:val="false"/>
+          <w:b w:val="false"/>
+          <w:bCs w:val="false"/>
+          <w:sz w:val="28"/>
+          <w:szCs w:val="28"/>
+        </w:rPr>
+      </w:pPr>
+      <w:r>
+        <w:rPr>
+          <w:rFonts w:ascii="Arial" w:hAnsi="Arial"/>
+          <w:b w:val="false"/>
+          <w:bCs w:val="false"/>
+          <w:sz w:val="28"/>
+          <w:szCs w:val="28"/>
+        </w:rPr>
+      </w:r>
+    </w:p>
+    <w:p>
+      <w:pPr>
+        <w:pStyle w:val="Normal"/>
+        <w:numPr>
+          <w:ilvl w:val="0"/>
+          <w:numId w:val="3"/>
+        </w:numPr>
+        <w:bidi w:val="0"/>
+        <w:jc w:val="left"/>
+        <w:rPr>
+          <w:rFonts w:ascii="Arial" w:hAnsi="Arial"/>
+          <w:b w:val="false"/>
+          <w:b w:val="false"/>
+          <w:bCs w:val="false"/>
+          <w:sz w:val="28"/>
+          <w:szCs w:val="28"/>
+        </w:rPr>
+      </w:pPr>
+      <w:r>
+        <w:rPr>
+          <w:rFonts w:ascii="Arial" w:hAnsi="Arial"/>
+          <w:b w:val="false"/>
+          <w:bCs w:val="false"/>
+          <w:sz w:val="28"/>
+          <w:szCs w:val="28"/>
+        </w:rPr>
+        <w:t>tipo_munizione:rappresenta il tipo di munizione che l’arma può sparare, diviso in queste macro categorie:</w:t>
       </w:r>
     </w:p>
     <w:p>
@@ -1635,7 +1634,17 @@
           <w:sz w:val="28"/>
           <w:szCs w:val="28"/>
         </w:rPr>
-        <w:t>freccia</w:t>
+        <w:t xml:space="preserve">dardo </w:t>
+      </w:r>
+      <w:r>
+        <w:rPr>
+          <w:rFonts w:ascii="Arial" w:hAnsi="Arial"/>
+          <w:b w:val="false"/>
+          <w:bCs w:val="false"/>
+          <w:sz w:val="28"/>
+          <w:szCs w:val="28"/>
+        </w:rPr>
+        <w:t>normale</w:t>
       </w:r>
     </w:p>
     <w:p>
@@ -1664,7 +1673,143 @@
           <w:sz w:val="28"/>
           <w:szCs w:val="28"/>
         </w:rPr>
-        <w:t>freccia pesante</w:t>
+        <w:t xml:space="preserve">freccia </w:t>
+      </w:r>
+      <w:r>
+        <w:rPr>
+          <w:rFonts w:ascii="Arial" w:hAnsi="Arial"/>
+          <w:b w:val="false"/>
+          <w:bCs w:val="false"/>
+          <w:sz w:val="28"/>
+          <w:szCs w:val="28"/>
+        </w:rPr>
+        <w:t>normale</w:t>
+      </w:r>
+    </w:p>
+    <w:p>
+      <w:pPr>
+        <w:pStyle w:val="Normal"/>
+        <w:numPr>
+          <w:ilvl w:val="1"/>
+          <w:numId w:val="3"/>
+        </w:numPr>
+        <w:bidi w:val="0"/>
+        <w:jc w:val="left"/>
+        <w:rPr>
+          <w:rFonts w:ascii="Arial" w:hAnsi="Arial"/>
+          <w:b w:val="false"/>
+          <w:b w:val="false"/>
+          <w:bCs w:val="false"/>
+          <w:sz w:val="28"/>
+          <w:szCs w:val="28"/>
+        </w:rPr>
+      </w:pPr>
+      <w:r>
+        <w:rPr>
+          <w:rFonts w:ascii="Arial" w:hAnsi="Arial"/>
+          <w:b w:val="false"/>
+          <w:bCs w:val="false"/>
+          <w:sz w:val="28"/>
+          <w:szCs w:val="28"/>
+        </w:rPr>
+        <w:t xml:space="preserve">freccia pesante </w:t>
+      </w:r>
+      <w:r>
+        <w:rPr>
+          <w:rFonts w:ascii="Arial" w:hAnsi="Arial"/>
+          <w:b w:val="false"/>
+          <w:bCs w:val="false"/>
+          <w:sz w:val="28"/>
+          <w:szCs w:val="28"/>
+        </w:rPr>
+        <w:t>da ammazza draghi</w:t>
+      </w:r>
+    </w:p>
+    <w:p>
+      <w:pPr>
+        <w:pStyle w:val="Normal"/>
+        <w:numPr>
+          <w:ilvl w:val="1"/>
+          <w:numId w:val="3"/>
+        </w:numPr>
+        <w:bidi w:val="0"/>
+        <w:jc w:val="left"/>
+        <w:rPr>
+          <w:rFonts w:ascii="Arial" w:hAnsi="Arial"/>
+          <w:b w:val="false"/>
+          <w:b w:val="false"/>
+          <w:bCs w:val="false"/>
+          <w:sz w:val="28"/>
+          <w:szCs w:val="28"/>
+        </w:rPr>
+      </w:pPr>
+      <w:r>
+        <w:rPr>
+          <w:rFonts w:ascii="Arial" w:hAnsi="Arial"/>
+          <w:b w:val="false"/>
+          <w:bCs w:val="false"/>
+          <w:sz w:val="28"/>
+          <w:szCs w:val="28"/>
+        </w:rPr>
+        <w:t>dardo elettrico</w:t>
+      </w:r>
+    </w:p>
+    <w:p>
+      <w:pPr>
+        <w:pStyle w:val="Normal"/>
+        <w:numPr>
+          <w:ilvl w:val="1"/>
+          <w:numId w:val="3"/>
+        </w:numPr>
+        <w:bidi w:val="0"/>
+        <w:jc w:val="left"/>
+        <w:rPr>
+          <w:rFonts w:ascii="Arial" w:hAnsi="Arial"/>
+          <w:b w:val="false"/>
+          <w:b w:val="false"/>
+          <w:bCs w:val="false"/>
+          <w:sz w:val="28"/>
+          <w:szCs w:val="28"/>
+        </w:rPr>
+      </w:pPr>
+      <w:r>
+        <w:rPr>
+          <w:rFonts w:ascii="Arial" w:hAnsi="Arial"/>
+          <w:b w:val="false"/>
+          <w:bCs w:val="false"/>
+          <w:sz w:val="28"/>
+          <w:szCs w:val="28"/>
+        </w:rPr>
+        <w:t>freccia oscura</w:t>
+      </w:r>
+    </w:p>
+    <w:p>
+      <w:pPr>
+        <w:pStyle w:val="Normal"/>
+        <w:numPr>
+          <w:ilvl w:val="1"/>
+          <w:numId w:val="3"/>
+        </w:numPr>
+        <w:bidi w:val="0"/>
+        <w:jc w:val="left"/>
+        <w:rPr>
+          <w:rFonts w:ascii="Arial" w:hAnsi="Arial"/>
+          <w:b w:val="false"/>
+          <w:b w:val="false"/>
+          <w:bCs w:val="false"/>
+          <w:sz w:val="28"/>
+          <w:szCs w:val="28"/>
+        </w:rPr>
+      </w:pPr>
+      <w:r>
+        <w:rPr>
+          <w:rFonts w:ascii="Arial" w:hAnsi="Arial"/>
+          <w:b w:val="false"/>
+          <w:bCs w:val="false"/>
+          <w:sz w:val="28"/>
+          <w:szCs w:val="28"/>
+        </w:rPr>
+        <w:t>freccia grande di Millwood</w:t>
       </w:r>
     </w:p>
     <w:p>
@@ -1776,7 +1921,7 @@
     <w:sectPr>
       <w:type w:val="nextPage"/>
       <w:pgSz w:w="11906" w:h="16838"/>
-      <w:pgMar w:left="1134" w:right="1134" w:header="0" w:top="1134" w:footer="0" w:bottom="1134" w:gutter="0"/>
+      <w:pgMar w:left="1134" w:right="1134" w:gutter="0" w:header="0" w:top="1134" w:footer="0" w:bottom="1134"/>
       <w:pgNumType w:fmt="decimal"/>
       <w:formProt w:val="false"/>
       <w:textDirection w:val="lrTb"/>

</xml_diff>